<commit_message>
Revisão GDM Revisão estética Definição de baselines
</commit_message>
<xml_diff>
--- a/WorkshopDeCaracteristicas/Impacta-es13-wdc-DefiniçãoDeBaselines.docx
+++ b/WorkshopDeCaracteristicas/Impacta-es13-wdc-DefiniçãoDeBaselines.docx
@@ -2751,11 +2751,35 @@
           <w:sz w:val="28"/>
         </w:rPr>
       </w:pPr>
+    </w:p>
+    <w:p>
+      <w:pPr>
+        <w:spacing w:after="0"/>
+        <w:jc w:val="left"/>
+        <w:rPr>
+          <w:sz w:val="28"/>
+        </w:rPr>
+      </w:pPr>
+      <w:r>
+        <w:rPr>
+          <w:sz w:val="28"/>
+        </w:rPr>
+        <w:br w:type="page"/>
+      </w:r>
+    </w:p>
+    <w:p>
+      <w:pPr>
+        <w:spacing w:before="240" w:after="240"/>
+        <w:rPr>
+          <w:sz w:val="28"/>
+        </w:rPr>
+      </w:pPr>
       <w:proofErr w:type="spellStart"/>
       <w:r>
         <w:rPr>
           <w:sz w:val="28"/>
         </w:rPr>
+        <w:lastRenderedPageBreak/>
         <w:t>Baseline</w:t>
       </w:r>
       <w:proofErr w:type="spellEnd"/>
@@ -3153,6 +3177,8 @@
               </w:rPr>
               <w:t>Baixo</w:t>
             </w:r>
+            <w:bookmarkStart w:id="0" w:name="_GoBack"/>
+            <w:bookmarkEnd w:id="0"/>
           </w:p>
         </w:tc>
         <w:tc>
@@ -3744,7 +3770,6 @@
                 <w:rFonts w:cs="Times New Roman"/>
                 <w:color w:val="000000"/>
               </w:rPr>
-              <w:lastRenderedPageBreak/>
               <w:t>9</w:t>
             </w:r>
           </w:p>
@@ -3857,16 +3882,16 @@
     <w:tbl>
       <w:tblPr>
         <w:tblStyle w:val="TabeladeGrade1Clara-nfase1"/>
-        <w:tblW w:w="0" w:type="auto"/>
+        <w:tblW w:w="9632" w:type="dxa"/>
         <w:jc w:val="center"/>
         <w:tblLook w:val="04A0" w:firstRow="1" w:lastRow="0" w:firstColumn="1" w:lastColumn="0" w:noHBand="0" w:noVBand="1"/>
       </w:tblPr>
       <w:tblGrid>
         <w:gridCol w:w="549"/>
-        <w:gridCol w:w="3841"/>
-        <w:gridCol w:w="1275"/>
-        <w:gridCol w:w="1276"/>
-        <w:gridCol w:w="2552"/>
+        <w:gridCol w:w="4547"/>
+        <w:gridCol w:w="1701"/>
+        <w:gridCol w:w="1134"/>
+        <w:gridCol w:w="1701"/>
       </w:tblGrid>
       <w:tr>
         <w:trPr>
@@ -3886,7 +3911,7 @@
         </w:tc>
         <w:tc>
           <w:tcPr>
-            <w:tcW w:w="3841" w:type="dxa"/>
+            <w:tcW w:w="4547" w:type="dxa"/>
           </w:tcPr>
           <w:p>
             <w:pPr>
@@ -3899,7 +3924,7 @@
         </w:tc>
         <w:tc>
           <w:tcPr>
-            <w:tcW w:w="1275" w:type="dxa"/>
+            <w:tcW w:w="1701" w:type="dxa"/>
           </w:tcPr>
           <w:p>
             <w:pPr>
@@ -3912,7 +3937,7 @@
         </w:tc>
         <w:tc>
           <w:tcPr>
-            <w:tcW w:w="1276" w:type="dxa"/>
+            <w:tcW w:w="1134" w:type="dxa"/>
           </w:tcPr>
           <w:p>
             <w:pPr>
@@ -3925,7 +3950,7 @@
         </w:tc>
         <w:tc>
           <w:tcPr>
-            <w:tcW w:w="2552" w:type="dxa"/>
+            <w:tcW w:w="1701" w:type="dxa"/>
           </w:tcPr>
           <w:p>
             <w:pPr>
@@ -3966,7 +3991,7 @@
         </w:tc>
         <w:tc>
           <w:tcPr>
-            <w:tcW w:w="3841" w:type="dxa"/>
+            <w:tcW w:w="4547" w:type="dxa"/>
             <w:vAlign w:val="bottom"/>
           </w:tcPr>
           <w:p>
@@ -3987,7 +4012,7 @@
         </w:tc>
         <w:tc>
           <w:tcPr>
-            <w:tcW w:w="1275" w:type="dxa"/>
+            <w:tcW w:w="1701" w:type="dxa"/>
             <w:vAlign w:val="bottom"/>
           </w:tcPr>
           <w:p>
@@ -4007,7 +4032,7 @@
         </w:tc>
         <w:tc>
           <w:tcPr>
-            <w:tcW w:w="1276" w:type="dxa"/>
+            <w:tcW w:w="1134" w:type="dxa"/>
             <w:vAlign w:val="bottom"/>
           </w:tcPr>
           <w:p>
@@ -4027,7 +4052,7 @@
         </w:tc>
         <w:tc>
           <w:tcPr>
-            <w:tcW w:w="2552" w:type="dxa"/>
+            <w:tcW w:w="1701" w:type="dxa"/>
             <w:vAlign w:val="bottom"/>
           </w:tcPr>
           <w:p>
@@ -4073,7 +4098,7 @@
         </w:tc>
         <w:tc>
           <w:tcPr>
-            <w:tcW w:w="3841" w:type="dxa"/>
+            <w:tcW w:w="4547" w:type="dxa"/>
             <w:vAlign w:val="bottom"/>
           </w:tcPr>
           <w:p>
@@ -4102,7 +4127,7 @@
         </w:tc>
         <w:tc>
           <w:tcPr>
-            <w:tcW w:w="1275" w:type="dxa"/>
+            <w:tcW w:w="1701" w:type="dxa"/>
             <w:vAlign w:val="bottom"/>
           </w:tcPr>
           <w:p>
@@ -4122,7 +4147,7 @@
         </w:tc>
         <w:tc>
           <w:tcPr>
-            <w:tcW w:w="1276" w:type="dxa"/>
+            <w:tcW w:w="1134" w:type="dxa"/>
             <w:vAlign w:val="bottom"/>
           </w:tcPr>
           <w:p>
@@ -4142,7 +4167,7 @@
         </w:tc>
         <w:tc>
           <w:tcPr>
-            <w:tcW w:w="2552" w:type="dxa"/>
+            <w:tcW w:w="1701" w:type="dxa"/>
             <w:vAlign w:val="bottom"/>
           </w:tcPr>
           <w:p>
@@ -4188,7 +4213,7 @@
         </w:tc>
         <w:tc>
           <w:tcPr>
-            <w:tcW w:w="3841" w:type="dxa"/>
+            <w:tcW w:w="4547" w:type="dxa"/>
             <w:vAlign w:val="bottom"/>
           </w:tcPr>
           <w:p>
@@ -4209,7 +4234,7 @@
         </w:tc>
         <w:tc>
           <w:tcPr>
-            <w:tcW w:w="1275" w:type="dxa"/>
+            <w:tcW w:w="1701" w:type="dxa"/>
             <w:vAlign w:val="bottom"/>
           </w:tcPr>
           <w:p>
@@ -4229,7 +4254,7 @@
         </w:tc>
         <w:tc>
           <w:tcPr>
-            <w:tcW w:w="1276" w:type="dxa"/>
+            <w:tcW w:w="1134" w:type="dxa"/>
             <w:vAlign w:val="bottom"/>
           </w:tcPr>
           <w:p>
@@ -4249,7 +4274,7 @@
         </w:tc>
         <w:tc>
           <w:tcPr>
-            <w:tcW w:w="2552" w:type="dxa"/>
+            <w:tcW w:w="1701" w:type="dxa"/>
             <w:vAlign w:val="bottom"/>
           </w:tcPr>
           <w:p>
@@ -4295,7 +4320,7 @@
         </w:tc>
         <w:tc>
           <w:tcPr>
-            <w:tcW w:w="3841" w:type="dxa"/>
+            <w:tcW w:w="4547" w:type="dxa"/>
             <w:vAlign w:val="bottom"/>
           </w:tcPr>
           <w:p>
@@ -4316,7 +4341,7 @@
         </w:tc>
         <w:tc>
           <w:tcPr>
-            <w:tcW w:w="1275" w:type="dxa"/>
+            <w:tcW w:w="1701" w:type="dxa"/>
             <w:vAlign w:val="bottom"/>
           </w:tcPr>
           <w:p>
@@ -4336,7 +4361,7 @@
         </w:tc>
         <w:tc>
           <w:tcPr>
-            <w:tcW w:w="1276" w:type="dxa"/>
+            <w:tcW w:w="1134" w:type="dxa"/>
             <w:vAlign w:val="bottom"/>
           </w:tcPr>
           <w:p>
@@ -4356,7 +4381,7 @@
         </w:tc>
         <w:tc>
           <w:tcPr>
-            <w:tcW w:w="2552" w:type="dxa"/>
+            <w:tcW w:w="1701" w:type="dxa"/>
             <w:vAlign w:val="bottom"/>
           </w:tcPr>
           <w:p>
@@ -4402,7 +4427,7 @@
         </w:tc>
         <w:tc>
           <w:tcPr>
-            <w:tcW w:w="3841" w:type="dxa"/>
+            <w:tcW w:w="4547" w:type="dxa"/>
             <w:vAlign w:val="bottom"/>
           </w:tcPr>
           <w:p>
@@ -4423,7 +4448,7 @@
         </w:tc>
         <w:tc>
           <w:tcPr>
-            <w:tcW w:w="1275" w:type="dxa"/>
+            <w:tcW w:w="1701" w:type="dxa"/>
             <w:vAlign w:val="bottom"/>
           </w:tcPr>
           <w:p>
@@ -4443,7 +4468,7 @@
         </w:tc>
         <w:tc>
           <w:tcPr>
-            <w:tcW w:w="1276" w:type="dxa"/>
+            <w:tcW w:w="1134" w:type="dxa"/>
             <w:vAlign w:val="bottom"/>
           </w:tcPr>
           <w:p>
@@ -4463,7 +4488,7 @@
         </w:tc>
         <w:tc>
           <w:tcPr>
-            <w:tcW w:w="2552" w:type="dxa"/>
+            <w:tcW w:w="1701" w:type="dxa"/>
             <w:vAlign w:val="bottom"/>
           </w:tcPr>
           <w:p>
@@ -4508,10 +4533,7 @@
     <w:p/>
     <w:p/>
     <w:p/>
-    <w:p>
-      <w:bookmarkStart w:id="0" w:name="_GoBack"/>
-      <w:bookmarkEnd w:id="0"/>
-    </w:p>
+    <w:p/>
     <w:p/>
     <w:p/>
     <w:p/>
@@ -8234,7 +8256,7 @@
 </file>
 
 <file path=customXml/itemProps1.xml><?xml version="1.0" encoding="utf-8"?>
-<ds:datastoreItem xmlns:ds="http://schemas.openxmlformats.org/officeDocument/2006/customXml" ds:itemID="{9834F5EC-EA7B-419E-B587-1FDBE5D35244}">
+<ds:datastoreItem xmlns:ds="http://schemas.openxmlformats.org/officeDocument/2006/customXml" ds:itemID="{DB00F051-DB9D-4D97-A2A3-EDFB04221D1B}">
   <ds:schemaRefs>
     <ds:schemaRef ds:uri="http://schemas.openxmlformats.org/officeDocument/2006/bibliography"/>
   </ds:schemaRefs>

</xml_diff>